<commit_message>
p1 finalized for hw3
</commit_message>
<xml_diff>
--- a/hw3/HW3 - Osama Yousuf.docx
+++ b/hw3/HW3 - Osama Yousuf.docx
@@ -165,27 +165,7 @@
           <w:i/>
           <w:iCs/>
         </w:rPr>
-        <w:t>Universal</w:t>
-      </w:r>
-      <w:r>
-        <w:rPr>
-          <w:rFonts w:asciiTheme="majorBidi" w:hAnsiTheme="majorBidi" w:cstheme="majorBidi"/>
-          <w:b/>
-          <w:bCs/>
-          <w:i/>
-          <w:iCs/>
-        </w:rPr>
-        <w:t>_Shift_</w:t>
-      </w:r>
-      <w:r>
-        <w:rPr>
-          <w:rFonts w:asciiTheme="majorBidi" w:hAnsiTheme="majorBidi" w:cstheme="majorBidi"/>
-          <w:b/>
-          <w:bCs/>
-          <w:i/>
-          <w:iCs/>
-        </w:rPr>
-        <w:t>Reg</w:t>
+        <w:t>Universal_Shift_Reg</w:t>
       </w:r>
       <w:r>
         <w:rPr>
@@ -203,83 +183,35 @@
         <w:jc w:val="both"/>
         <w:rPr>
           <w:rFonts w:asciiTheme="majorBidi" w:hAnsiTheme="majorBidi" w:cstheme="majorBidi"/>
-        </w:rPr>
-      </w:pPr>
-      <w:r>
-        <w:rPr>
-          <w:rFonts w:asciiTheme="majorBidi" w:hAnsiTheme="majorBidi" w:cstheme="majorBidi"/>
-        </w:rPr>
-        <w:t>Verilog code</w:t>
-      </w:r>
-      <w:r>
-        <w:rPr>
-          <w:rFonts w:asciiTheme="majorBidi" w:hAnsiTheme="majorBidi" w:cstheme="majorBidi"/>
-        </w:rPr>
-        <w:t>:</w:t>
-      </w:r>
-      <w:r>
-        <w:rPr>
-          <w:rFonts w:asciiTheme="majorBidi" w:hAnsiTheme="majorBidi" w:cstheme="majorBidi"/>
-        </w:rPr>
-        <w:t xml:space="preserve"> </w:t>
-      </w:r>
-      <w:r>
-        <w:rPr>
-          <w:rFonts w:asciiTheme="majorBidi" w:hAnsiTheme="majorBidi" w:cstheme="majorBidi"/>
           <w:i/>
           <w:iCs/>
         </w:rPr>
+      </w:pPr>
+      <w:r>
+        <w:rPr>
+          <w:rFonts w:asciiTheme="majorBidi" w:hAnsiTheme="majorBidi" w:cstheme="majorBidi"/>
+        </w:rPr>
+        <w:t>Verilog code</w:t>
+      </w:r>
+      <w:r>
+        <w:rPr>
+          <w:rFonts w:asciiTheme="majorBidi" w:hAnsiTheme="majorBidi" w:cstheme="majorBidi"/>
+        </w:rPr>
+        <w:t>:</w:t>
+      </w:r>
+      <w:r>
+        <w:rPr>
+          <w:rFonts w:asciiTheme="majorBidi" w:hAnsiTheme="majorBidi" w:cstheme="majorBidi"/>
+        </w:rPr>
+        <w:t xml:space="preserve"> </w:t>
+      </w:r>
+      <w:r>
+        <w:rPr>
+          <w:rFonts w:asciiTheme="majorBidi" w:hAnsiTheme="majorBidi" w:cstheme="majorBidi"/>
+          <w:i/>
+          <w:iCs/>
+        </w:rPr>
         <w:t>universal_shift_reg.v</w:t>
-      </w:r>
-    </w:p>
-    <w:p>
-      <w:pPr>
-        <w:pStyle w:val="ListParagraph"/>
-        <w:spacing w:line="360" w:lineRule="auto"/>
-        <w:jc w:val="center"/>
-        <w:rPr>
-          <w:rFonts w:asciiTheme="majorBidi" w:hAnsiTheme="majorBidi" w:cstheme="majorBidi"/>
-        </w:rPr>
-      </w:pPr>
-      <w:r>
-        <w:rPr>
-          <w:rFonts w:asciiTheme="majorBidi" w:hAnsiTheme="majorBidi" w:cstheme="majorBidi"/>
-        </w:rPr>
-        <w:drawing>
-          <wp:inline distT="0" distB="0" distL="0" distR="0" wp14:anchorId="31EEBE4F" wp14:editId="55990D35">
-            <wp:extent cx="3836580" cy="3061335"/>
-            <wp:effectExtent l="0" t="0" r="0" b="5715"/>
-            <wp:docPr id="1" name="Picture 1" descr="Text&#10;&#10;Description automatically generated"/>
-            <wp:cNvGraphicFramePr>
-              <a:graphicFrameLocks xmlns:a="http://schemas.openxmlformats.org/drawingml/2006/main" noChangeAspect="1"/>
-            </wp:cNvGraphicFramePr>
-            <a:graphic xmlns:a="http://schemas.openxmlformats.org/drawingml/2006/main">
-              <a:graphicData uri="http://schemas.openxmlformats.org/drawingml/2006/picture">
-                <pic:pic xmlns:pic="http://schemas.openxmlformats.org/drawingml/2006/picture">
-                  <pic:nvPicPr>
-                    <pic:cNvPr id="1" name="Picture 1" descr="Text&#10;&#10;Description automatically generated"/>
-                    <pic:cNvPicPr/>
-                  </pic:nvPicPr>
-                  <pic:blipFill>
-                    <a:blip r:embed="rId5"/>
-                    <a:stretch>
-                      <a:fillRect/>
-                    </a:stretch>
-                  </pic:blipFill>
-                  <pic:spPr>
-                    <a:xfrm>
-                      <a:off x="0" y="0"/>
-                      <a:ext cx="3841664" cy="3065391"/>
-                    </a:xfrm>
-                    <a:prstGeom prst="rect">
-                      <a:avLst/>
-                    </a:prstGeom>
-                  </pic:spPr>
-                </pic:pic>
-              </a:graphicData>
-            </a:graphic>
-          </wp:inline>
-        </w:drawing>
       </w:r>
     </w:p>
     <w:p>
@@ -291,6 +223,20 @@
           <w:rFonts w:asciiTheme="majorBidi" w:hAnsiTheme="majorBidi" w:cstheme="majorBidi"/>
         </w:rPr>
       </w:pPr>
+      <w:r>
+        <w:rPr>
+          <w:rFonts w:asciiTheme="majorBidi" w:hAnsiTheme="majorBidi" w:cstheme="majorBidi"/>
+        </w:rPr>
+        <w:t xml:space="preserve">Testbench: </w:t>
+      </w:r>
+      <w:r>
+        <w:rPr>
+          <w:rFonts w:asciiTheme="majorBidi" w:hAnsiTheme="majorBidi" w:cstheme="majorBidi"/>
+          <w:i/>
+          <w:iCs/>
+        </w:rPr>
+        <w:t>universal_shift_reg_tb.v</w:t>
+      </w:r>
     </w:p>
     <w:p>
       <w:pPr>
@@ -299,24 +245,8 @@
         <w:jc w:val="both"/>
         <w:rPr>
           <w:rFonts w:asciiTheme="majorBidi" w:hAnsiTheme="majorBidi" w:cstheme="majorBidi"/>
-          <w:i/>
-          <w:iCs/>
-        </w:rPr>
-      </w:pPr>
-      <w:r>
-        <w:rPr>
-          <w:rFonts w:asciiTheme="majorBidi" w:hAnsiTheme="majorBidi" w:cstheme="majorBidi"/>
-        </w:rPr>
-        <w:t xml:space="preserve">Testbench: </w:t>
-      </w:r>
-      <w:r>
-        <w:rPr>
-          <w:rFonts w:asciiTheme="majorBidi" w:hAnsiTheme="majorBidi" w:cstheme="majorBidi"/>
-          <w:i/>
-          <w:iCs/>
-        </w:rPr>
-        <w:t>universal_shift_reg_tb.v</w:t>
-      </w:r>
+        </w:rPr>
+      </w:pPr>
     </w:p>
     <w:p>
       <w:pPr>
@@ -325,118 +255,13 @@
         <w:jc w:val="both"/>
         <w:rPr>
           <w:rFonts w:asciiTheme="majorBidi" w:hAnsiTheme="majorBidi" w:cstheme="majorBidi"/>
-          <w:i/>
-          <w:iCs/>
-        </w:rPr>
-      </w:pPr>
-    </w:p>
-    <w:p>
-      <w:pPr>
-        <w:pStyle w:val="ListParagraph"/>
-        <w:spacing w:line="360" w:lineRule="auto"/>
-        <w:jc w:val="center"/>
-        <w:rPr>
-          <w:rFonts w:asciiTheme="majorBidi" w:hAnsiTheme="majorBidi" w:cstheme="majorBidi"/>
-          <w:i/>
-          <w:iCs/>
-        </w:rPr>
-      </w:pPr>
-      <w:r>
-        <w:rPr>
-          <w:rFonts w:asciiTheme="majorBidi" w:hAnsiTheme="majorBidi" w:cstheme="majorBidi"/>
-          <w:i/>
-          <w:iCs/>
-        </w:rPr>
-        <w:lastRenderedPageBreak/>
-        <w:drawing>
-          <wp:inline distT="0" distB="0" distL="0" distR="0" wp14:anchorId="545D6E08" wp14:editId="673F81C8">
-            <wp:extent cx="2958207" cy="3845212"/>
-            <wp:effectExtent l="0" t="0" r="0" b="3175"/>
-            <wp:docPr id="7" name="Picture 7" descr="Graphical user interface, text&#10;&#10;Description automatically generated"/>
-            <wp:cNvGraphicFramePr>
-              <a:graphicFrameLocks xmlns:a="http://schemas.openxmlformats.org/drawingml/2006/main" noChangeAspect="1"/>
-            </wp:cNvGraphicFramePr>
-            <a:graphic xmlns:a="http://schemas.openxmlformats.org/drawingml/2006/main">
-              <a:graphicData uri="http://schemas.openxmlformats.org/drawingml/2006/picture">
-                <pic:pic xmlns:pic="http://schemas.openxmlformats.org/drawingml/2006/picture">
-                  <pic:nvPicPr>
-                    <pic:cNvPr id="7" name="Picture 7" descr="Graphical user interface, text&#10;&#10;Description automatically generated"/>
-                    <pic:cNvPicPr/>
-                  </pic:nvPicPr>
-                  <pic:blipFill>
-                    <a:blip r:embed="rId6"/>
-                    <a:stretch>
-                      <a:fillRect/>
-                    </a:stretch>
-                  </pic:blipFill>
-                  <pic:spPr>
-                    <a:xfrm>
-                      <a:off x="0" y="0"/>
-                      <a:ext cx="2972299" cy="3863529"/>
-                    </a:xfrm>
-                    <a:prstGeom prst="rect">
-                      <a:avLst/>
-                    </a:prstGeom>
-                  </pic:spPr>
-                </pic:pic>
-              </a:graphicData>
-            </a:graphic>
-          </wp:inline>
-        </w:drawing>
-      </w:r>
-    </w:p>
-    <w:p>
-      <w:pPr>
-        <w:pStyle w:val="ListParagraph"/>
-        <w:spacing w:line="360" w:lineRule="auto"/>
-        <w:jc w:val="center"/>
-        <w:rPr>
-          <w:rFonts w:asciiTheme="majorBidi" w:hAnsiTheme="majorBidi" w:cstheme="majorBidi"/>
-          <w:i/>
-          <w:iCs/>
-        </w:rPr>
-      </w:pPr>
-      <w:r>
-        <w:rPr>
-          <w:rFonts w:asciiTheme="majorBidi" w:hAnsiTheme="majorBidi" w:cstheme="majorBidi"/>
-          <w:i/>
-          <w:iCs/>
-        </w:rPr>
-        <w:drawing>
-          <wp:inline distT="0" distB="0" distL="0" distR="0" wp14:anchorId="27CA9425" wp14:editId="0B9FAB59">
-            <wp:extent cx="2932901" cy="4252955"/>
-            <wp:effectExtent l="0" t="0" r="1270" b="0"/>
-            <wp:docPr id="8" name="Picture 8" descr="Text&#10;&#10;Description automatically generated"/>
-            <wp:cNvGraphicFramePr>
-              <a:graphicFrameLocks xmlns:a="http://schemas.openxmlformats.org/drawingml/2006/main" noChangeAspect="1"/>
-            </wp:cNvGraphicFramePr>
-            <a:graphic xmlns:a="http://schemas.openxmlformats.org/drawingml/2006/main">
-              <a:graphicData uri="http://schemas.openxmlformats.org/drawingml/2006/picture">
-                <pic:pic xmlns:pic="http://schemas.openxmlformats.org/drawingml/2006/picture">
-                  <pic:nvPicPr>
-                    <pic:cNvPr id="8" name="Picture 8" descr="Text&#10;&#10;Description automatically generated"/>
-                    <pic:cNvPicPr/>
-                  </pic:nvPicPr>
-                  <pic:blipFill>
-                    <a:blip r:embed="rId7"/>
-                    <a:stretch>
-                      <a:fillRect/>
-                    </a:stretch>
-                  </pic:blipFill>
-                  <pic:spPr>
-                    <a:xfrm>
-                      <a:off x="0" y="0"/>
-                      <a:ext cx="2943881" cy="4268877"/>
-                    </a:xfrm>
-                    <a:prstGeom prst="rect">
-                      <a:avLst/>
-                    </a:prstGeom>
-                  </pic:spPr>
-                </pic:pic>
-              </a:graphicData>
-            </a:graphic>
-          </wp:inline>
-        </w:drawing>
+        </w:rPr>
+      </w:pPr>
+      <w:r>
+        <w:rPr>
+          <w:rFonts w:asciiTheme="majorBidi" w:hAnsiTheme="majorBidi" w:cstheme="majorBidi"/>
+        </w:rPr>
+        <w:t>Output waveform from my testbench:</w:t>
       </w:r>
     </w:p>
     <w:p>
@@ -448,37 +273,11 @@
           <w:rFonts w:asciiTheme="majorBidi" w:hAnsiTheme="majorBidi" w:cstheme="majorBidi"/>
         </w:rPr>
       </w:pPr>
-    </w:p>
-    <w:p>
-      <w:pPr>
-        <w:pStyle w:val="ListParagraph"/>
-        <w:spacing w:line="360" w:lineRule="auto"/>
-        <w:jc w:val="both"/>
-        <w:rPr>
-          <w:rFonts w:asciiTheme="majorBidi" w:hAnsiTheme="majorBidi" w:cstheme="majorBidi"/>
-        </w:rPr>
-      </w:pPr>
-      <w:r>
-        <w:rPr>
-          <w:rFonts w:asciiTheme="majorBidi" w:hAnsiTheme="majorBidi" w:cstheme="majorBidi"/>
-        </w:rPr>
-        <w:t>Output waveform from my testbench:</w:t>
-      </w:r>
-    </w:p>
-    <w:p>
-      <w:pPr>
-        <w:pStyle w:val="ListParagraph"/>
-        <w:spacing w:line="360" w:lineRule="auto"/>
-        <w:jc w:val="both"/>
-        <w:rPr>
-          <w:rFonts w:asciiTheme="majorBidi" w:hAnsiTheme="majorBidi" w:cstheme="majorBidi"/>
-        </w:rPr>
-      </w:pPr>
-      <w:r>
-        <w:rPr>
-          <w:rFonts w:asciiTheme="majorBidi" w:hAnsiTheme="majorBidi" w:cstheme="majorBidi"/>
-        </w:rPr>
-        <w:lastRenderedPageBreak/>
+      <w:r>
+        <w:rPr>
+          <w:rFonts w:asciiTheme="majorBidi" w:hAnsiTheme="majorBidi" w:cstheme="majorBidi"/>
+          <w:noProof/>
+        </w:rPr>
         <w:drawing>
           <wp:inline distT="0" distB="0" distL="0" distR="0" wp14:anchorId="30643D17" wp14:editId="3C3D4461">
             <wp:extent cx="6045200" cy="1554959"/>
@@ -495,7 +294,7 @@
                     <pic:cNvPicPr/>
                   </pic:nvPicPr>
                   <pic:blipFill>
-                    <a:blip r:embed="rId8"/>
+                    <a:blip r:embed="rId5"/>
                     <a:stretch>
                       <a:fillRect/>
                     </a:stretch>
@@ -564,6 +363,7 @@
       <w:r>
         <w:rPr>
           <w:rFonts w:asciiTheme="majorBidi" w:hAnsiTheme="majorBidi" w:cstheme="majorBidi"/>
+          <w:noProof/>
         </w:rPr>
         <w:drawing>
           <wp:inline distT="0" distB="0" distL="0" distR="0" wp14:anchorId="18D197F1" wp14:editId="290A95A8">
@@ -581,7 +381,7 @@
                     <pic:cNvPicPr/>
                   </pic:nvPicPr>
                   <pic:blipFill>
-                    <a:blip r:embed="rId9"/>
+                    <a:blip r:embed="rId6"/>
                     <a:stretch>
                       <a:fillRect/>
                     </a:stretch>
@@ -623,43 +423,155 @@
         <w:jc w:val="both"/>
         <w:rPr>
           <w:rFonts w:asciiTheme="majorBidi" w:hAnsiTheme="majorBidi" w:cstheme="majorBidi"/>
-        </w:rPr>
-      </w:pPr>
-      <w:r>
-        <w:rPr>
-          <w:rFonts w:asciiTheme="majorBidi" w:hAnsiTheme="majorBidi" w:cstheme="majorBidi"/>
-        </w:rPr>
-        <w:t xml:space="preserve">Ch5 - Problem 14: </w:t>
-      </w:r>
-      <w:r>
-        <w:rPr>
-          <w:rFonts w:asciiTheme="majorBidi" w:hAnsiTheme="majorBidi" w:cstheme="majorBidi"/>
-        </w:rPr>
-        <w:t>Write a Verilog description of the circuit shown in Figure P5-15 and verify that</w:t>
-      </w:r>
-      <w:r>
-        <w:rPr>
-          <w:rFonts w:asciiTheme="majorBidi" w:hAnsiTheme="majorBidi" w:cstheme="majorBidi"/>
-        </w:rPr>
-        <w:t xml:space="preserve"> </w:t>
-      </w:r>
-      <w:r>
-        <w:rPr>
-          <w:rFonts w:asciiTheme="majorBidi" w:hAnsiTheme="majorBidi" w:cstheme="majorBidi"/>
-        </w:rPr>
-        <w:t>the circuit's output, P odd, is asserted if successive samples of V _in have an</w:t>
-      </w:r>
-      <w:r>
-        <w:rPr>
-          <w:rFonts w:asciiTheme="majorBidi" w:hAnsiTheme="majorBidi" w:cstheme="majorBidi"/>
-        </w:rPr>
-        <w:t xml:space="preserve"> </w:t>
-      </w:r>
-      <w:r>
-        <w:rPr>
-          <w:rFonts w:asciiTheme="majorBidi" w:hAnsiTheme="majorBidi" w:cstheme="majorBidi"/>
-        </w:rPr>
-        <w:t>odd number of Is.</w:t>
+          <w:b/>
+          <w:bCs/>
+        </w:rPr>
+      </w:pPr>
+      <w:r>
+        <w:rPr>
+          <w:rFonts w:asciiTheme="majorBidi" w:hAnsiTheme="majorBidi" w:cstheme="majorBidi"/>
+          <w:b/>
+          <w:bCs/>
+        </w:rPr>
+        <w:t xml:space="preserve">Ch5 - Problem 14: Write a Verilog description of the circuit shown in Figure P5-15 and verify that the circuit's output, </w:t>
+      </w:r>
+      <m:oMath>
+        <m:sSub>
+          <m:sSubPr>
+            <m:ctrlPr>
+              <w:rPr>
+                <w:rFonts w:ascii="Cambria Math" w:hAnsi="Cambria Math" w:cstheme="majorBidi"/>
+                <w:b/>
+                <w:bCs/>
+                <w:i/>
+              </w:rPr>
+            </m:ctrlPr>
+          </m:sSubPr>
+          <m:e>
+            <m:r>
+              <m:rPr>
+                <m:sty m:val="bi"/>
+              </m:rPr>
+              <w:rPr>
+                <w:rFonts w:ascii="Cambria Math" w:hAnsi="Cambria Math" w:cstheme="majorBidi"/>
+              </w:rPr>
+              <m:t>P</m:t>
+            </m:r>
+          </m:e>
+          <m:sub>
+            <m:r>
+              <m:rPr>
+                <m:sty m:val="bi"/>
+              </m:rPr>
+              <w:rPr>
+                <w:rFonts w:ascii="Cambria Math" w:hAnsi="Cambria Math" w:cstheme="majorBidi"/>
+              </w:rPr>
+              <m:t>odd</m:t>
+            </m:r>
+          </m:sub>
+        </m:sSub>
+      </m:oMath>
+      <w:r>
+        <w:rPr>
+          <w:rFonts w:asciiTheme="majorBidi" w:hAnsiTheme="majorBidi" w:cstheme="majorBidi"/>
+          <w:b/>
+          <w:bCs/>
+        </w:rPr>
+        <w:t xml:space="preserve">, is asserted if successive samples of </w:t>
+      </w:r>
+      <m:oMath>
+        <m:sSub>
+          <m:sSubPr>
+            <m:ctrlPr>
+              <w:rPr>
+                <w:rFonts w:ascii="Cambria Math" w:hAnsi="Cambria Math" w:cstheme="majorBidi"/>
+                <w:b/>
+                <w:bCs/>
+                <w:i/>
+              </w:rPr>
+            </m:ctrlPr>
+          </m:sSubPr>
+          <m:e>
+            <m:r>
+              <m:rPr>
+                <m:sty m:val="bi"/>
+              </m:rPr>
+              <w:rPr>
+                <w:rFonts w:ascii="Cambria Math" w:hAnsi="Cambria Math" w:cstheme="majorBidi"/>
+              </w:rPr>
+              <m:t>D</m:t>
+            </m:r>
+          </m:e>
+          <m:sub>
+            <m:r>
+              <m:rPr>
+                <m:sty m:val="bi"/>
+              </m:rPr>
+              <w:rPr>
+                <w:rFonts w:ascii="Cambria Math" w:hAnsi="Cambria Math" w:cstheme="majorBidi"/>
+              </w:rPr>
+              <m:t>in</m:t>
+            </m:r>
+          </m:sub>
+        </m:sSub>
+      </m:oMath>
+      <w:r>
+        <w:rPr>
+          <w:rFonts w:asciiTheme="majorBidi" w:hAnsiTheme="majorBidi" w:cstheme="majorBidi"/>
+          <w:b/>
+          <w:bCs/>
+        </w:rPr>
+        <w:t xml:space="preserve"> have an odd number of Is.</w:t>
+      </w:r>
+    </w:p>
+    <w:p>
+      <w:pPr>
+        <w:pStyle w:val="ListParagraph"/>
+        <w:spacing w:line="360" w:lineRule="auto"/>
+        <w:jc w:val="both"/>
+        <w:rPr>
+          <w:rFonts w:asciiTheme="majorBidi" w:hAnsiTheme="majorBidi" w:cstheme="majorBidi"/>
+          <w:i/>
+          <w:iCs/>
+        </w:rPr>
+      </w:pPr>
+      <w:r>
+        <w:rPr>
+          <w:rFonts w:asciiTheme="majorBidi" w:hAnsiTheme="majorBidi" w:cstheme="majorBidi"/>
+        </w:rPr>
+        <w:t xml:space="preserve">Verilog code: </w:t>
+      </w:r>
+      <w:r>
+        <w:rPr>
+          <w:rFonts w:asciiTheme="majorBidi" w:hAnsiTheme="majorBidi" w:cstheme="majorBidi"/>
+          <w:i/>
+          <w:iCs/>
+        </w:rPr>
+        <w:t>d_flipflop.v, p5-15.v</w:t>
+      </w:r>
+    </w:p>
+    <w:p>
+      <w:pPr>
+        <w:pStyle w:val="ListParagraph"/>
+        <w:spacing w:line="360" w:lineRule="auto"/>
+        <w:jc w:val="both"/>
+        <w:rPr>
+          <w:rFonts w:asciiTheme="majorBidi" w:hAnsiTheme="majorBidi" w:cstheme="majorBidi"/>
+        </w:rPr>
+      </w:pPr>
+      <w:r>
+        <w:rPr>
+          <w:rFonts w:asciiTheme="majorBidi" w:hAnsiTheme="majorBidi" w:cstheme="majorBidi"/>
+        </w:rPr>
+        <w:t xml:space="preserve">Testbench: </w:t>
+      </w:r>
+      <w:r>
+        <w:rPr>
+          <w:rFonts w:asciiTheme="majorBidi" w:hAnsiTheme="majorBidi" w:cstheme="majorBidi"/>
+          <w:i/>
+          <w:iCs/>
+        </w:rPr>
+        <w:t>p5-15_tb.v</w:t>
       </w:r>
     </w:p>
     <w:p>
@@ -669,6 +581,439 @@
         <w:jc w:val="both"/>
         <w:rPr>
           <w:rFonts w:asciiTheme="majorBidi" w:hAnsiTheme="majorBidi" w:cstheme="majorBidi"/>
+          <w:noProof/>
+        </w:rPr>
+      </w:pPr>
+      <w:r>
+        <w:rPr>
+          <w:rFonts w:asciiTheme="majorBidi" w:hAnsiTheme="majorBidi" w:cstheme="majorBidi"/>
+          <w:noProof/>
+        </w:rPr>
+        <w:lastRenderedPageBreak/>
+        <w:t>My testbench tests for the following cases:</w:t>
+      </w:r>
+    </w:p>
+    <w:p>
+      <w:pPr>
+        <w:pStyle w:val="ListParagraph"/>
+        <w:numPr>
+          <w:ilvl w:val="0"/>
+          <w:numId w:val="1"/>
+        </w:numPr>
+        <w:spacing w:line="360" w:lineRule="auto"/>
+        <w:jc w:val="both"/>
+        <w:rPr>
+          <w:rFonts w:asciiTheme="majorBidi" w:hAnsiTheme="majorBidi" w:cstheme="majorBidi"/>
+          <w:noProof/>
+        </w:rPr>
+      </w:pPr>
+      <w:r>
+        <w:rPr>
+          <w:rFonts w:asciiTheme="majorBidi" w:hAnsiTheme="majorBidi" w:cstheme="majorBidi"/>
+          <w:noProof/>
+        </w:rPr>
+        <w:t xml:space="preserve">When </w:t>
+      </w:r>
+      <w:r>
+        <w:rPr>
+          <w:rFonts w:asciiTheme="majorBidi" w:eastAsiaTheme="minorEastAsia" w:hAnsiTheme="majorBidi" w:cstheme="majorBidi"/>
+          <w:noProof/>
+        </w:rPr>
+        <w:t xml:space="preserve">successful samples of </w:t>
+      </w:r>
+      <m:oMath>
+        <m:sSub>
+          <m:sSubPr>
+            <m:ctrlPr>
+              <w:rPr>
+                <w:rFonts w:ascii="Cambria Math" w:hAnsi="Cambria Math" w:cstheme="majorBidi"/>
+                <w:i/>
+                <w:noProof/>
+              </w:rPr>
+            </m:ctrlPr>
+          </m:sSubPr>
+          <m:e>
+            <m:r>
+              <w:rPr>
+                <w:rFonts w:ascii="Cambria Math" w:hAnsi="Cambria Math" w:cstheme="majorBidi"/>
+                <w:noProof/>
+              </w:rPr>
+              <m:t>D</m:t>
+            </m:r>
+          </m:e>
+          <m:sub>
+            <m:r>
+              <w:rPr>
+                <w:rFonts w:ascii="Cambria Math" w:hAnsi="Cambria Math" w:cstheme="majorBidi"/>
+                <w:noProof/>
+              </w:rPr>
+              <m:t>in</m:t>
+            </m:r>
+          </m:sub>
+        </m:sSub>
+      </m:oMath>
+      <w:r>
+        <w:rPr>
+          <w:rFonts w:asciiTheme="majorBidi" w:eastAsiaTheme="minorEastAsia" w:hAnsiTheme="majorBidi" w:cstheme="majorBidi"/>
+          <w:noProof/>
+        </w:rPr>
+        <w:t xml:space="preserve"> have an even number of 1s, the output </w:t>
+      </w:r>
+      <m:oMath>
+        <m:sSub>
+          <m:sSubPr>
+            <m:ctrlPr>
+              <w:rPr>
+                <w:rFonts w:ascii="Cambria Math" w:eastAsiaTheme="minorEastAsia" w:hAnsi="Cambria Math" w:cstheme="majorBidi"/>
+                <w:i/>
+                <w:noProof/>
+              </w:rPr>
+            </m:ctrlPr>
+          </m:sSubPr>
+          <m:e>
+            <m:r>
+              <w:rPr>
+                <w:rFonts w:ascii="Cambria Math" w:eastAsiaTheme="minorEastAsia" w:hAnsi="Cambria Math" w:cstheme="majorBidi"/>
+                <w:noProof/>
+              </w:rPr>
+              <m:t>P</m:t>
+            </m:r>
+          </m:e>
+          <m:sub>
+            <m:r>
+              <w:rPr>
+                <w:rFonts w:ascii="Cambria Math" w:eastAsiaTheme="minorEastAsia" w:hAnsi="Cambria Math" w:cstheme="majorBidi"/>
+                <w:noProof/>
+              </w:rPr>
+              <m:t>odd</m:t>
+            </m:r>
+          </m:sub>
+        </m:sSub>
+      </m:oMath>
+      <w:r>
+        <w:rPr>
+          <w:rFonts w:asciiTheme="majorBidi" w:eastAsiaTheme="minorEastAsia" w:hAnsiTheme="majorBidi" w:cstheme="majorBidi"/>
+          <w:noProof/>
+        </w:rPr>
+        <w:t xml:space="preserve"> remains 0</w:t>
+      </w:r>
+    </w:p>
+    <w:p>
+      <w:pPr>
+        <w:pStyle w:val="ListParagraph"/>
+        <w:numPr>
+          <w:ilvl w:val="0"/>
+          <w:numId w:val="1"/>
+        </w:numPr>
+        <w:spacing w:line="360" w:lineRule="auto"/>
+        <w:jc w:val="both"/>
+        <w:rPr>
+          <w:rFonts w:asciiTheme="majorBidi" w:hAnsiTheme="majorBidi" w:cstheme="majorBidi"/>
+          <w:noProof/>
+        </w:rPr>
+      </w:pPr>
+      <w:r>
+        <w:rPr>
+          <w:rFonts w:asciiTheme="majorBidi" w:hAnsiTheme="majorBidi" w:cstheme="majorBidi"/>
+          <w:noProof/>
+        </w:rPr>
+        <w:t xml:space="preserve">When </w:t>
+      </w:r>
+      <w:r>
+        <w:rPr>
+          <w:rFonts w:asciiTheme="majorBidi" w:eastAsiaTheme="minorEastAsia" w:hAnsiTheme="majorBidi" w:cstheme="majorBidi"/>
+          <w:noProof/>
+        </w:rPr>
+        <w:t xml:space="preserve">successful samples of </w:t>
+      </w:r>
+      <m:oMath>
+        <m:sSub>
+          <m:sSubPr>
+            <m:ctrlPr>
+              <w:rPr>
+                <w:rFonts w:ascii="Cambria Math" w:hAnsi="Cambria Math" w:cstheme="majorBidi"/>
+                <w:i/>
+                <w:noProof/>
+              </w:rPr>
+            </m:ctrlPr>
+          </m:sSubPr>
+          <m:e>
+            <m:r>
+              <w:rPr>
+                <w:rFonts w:ascii="Cambria Math" w:hAnsi="Cambria Math" w:cstheme="majorBidi"/>
+                <w:noProof/>
+              </w:rPr>
+              <m:t>D</m:t>
+            </m:r>
+          </m:e>
+          <m:sub>
+            <m:r>
+              <w:rPr>
+                <w:rFonts w:ascii="Cambria Math" w:hAnsi="Cambria Math" w:cstheme="majorBidi"/>
+                <w:noProof/>
+              </w:rPr>
+              <m:t>in</m:t>
+            </m:r>
+          </m:sub>
+        </m:sSub>
+      </m:oMath>
+      <w:r>
+        <w:rPr>
+          <w:rFonts w:asciiTheme="majorBidi" w:eastAsiaTheme="minorEastAsia" w:hAnsiTheme="majorBidi" w:cstheme="majorBidi"/>
+          <w:noProof/>
+        </w:rPr>
+        <w:t xml:space="preserve"> have an </w:t>
+      </w:r>
+      <w:r>
+        <w:rPr>
+          <w:rFonts w:asciiTheme="majorBidi" w:eastAsiaTheme="minorEastAsia" w:hAnsiTheme="majorBidi" w:cstheme="majorBidi"/>
+          <w:noProof/>
+        </w:rPr>
+        <w:t>odd</w:t>
+      </w:r>
+      <w:r>
+        <w:rPr>
+          <w:rFonts w:asciiTheme="majorBidi" w:eastAsiaTheme="minorEastAsia" w:hAnsiTheme="majorBidi" w:cstheme="majorBidi"/>
+          <w:noProof/>
+        </w:rPr>
+        <w:t xml:space="preserve"> number of 1s, the output </w:t>
+      </w:r>
+      <m:oMath>
+        <m:sSub>
+          <m:sSubPr>
+            <m:ctrlPr>
+              <w:rPr>
+                <w:rFonts w:ascii="Cambria Math" w:eastAsiaTheme="minorEastAsia" w:hAnsi="Cambria Math" w:cstheme="majorBidi"/>
+                <w:i/>
+                <w:noProof/>
+              </w:rPr>
+            </m:ctrlPr>
+          </m:sSubPr>
+          <m:e>
+            <m:r>
+              <w:rPr>
+                <w:rFonts w:ascii="Cambria Math" w:eastAsiaTheme="minorEastAsia" w:hAnsi="Cambria Math" w:cstheme="majorBidi"/>
+                <w:noProof/>
+              </w:rPr>
+              <m:t>P</m:t>
+            </m:r>
+          </m:e>
+          <m:sub>
+            <m:r>
+              <w:rPr>
+                <w:rFonts w:ascii="Cambria Math" w:eastAsiaTheme="minorEastAsia" w:hAnsi="Cambria Math" w:cstheme="majorBidi"/>
+                <w:noProof/>
+              </w:rPr>
+              <m:t>odd</m:t>
+            </m:r>
+          </m:sub>
+        </m:sSub>
+      </m:oMath>
+      <w:r>
+        <w:rPr>
+          <w:rFonts w:asciiTheme="majorBidi" w:eastAsiaTheme="minorEastAsia" w:hAnsiTheme="majorBidi" w:cstheme="majorBidi"/>
+          <w:noProof/>
+        </w:rPr>
+        <w:t xml:space="preserve"> remains </w:t>
+      </w:r>
+      <w:r>
+        <w:rPr>
+          <w:rFonts w:asciiTheme="majorBidi" w:eastAsiaTheme="minorEastAsia" w:hAnsiTheme="majorBidi" w:cstheme="majorBidi"/>
+          <w:noProof/>
+        </w:rPr>
+        <w:t>1</w:t>
+      </w:r>
+    </w:p>
+    <w:p>
+      <w:pPr>
+        <w:pStyle w:val="ListParagraph"/>
+        <w:numPr>
+          <w:ilvl w:val="0"/>
+          <w:numId w:val="1"/>
+        </w:numPr>
+        <w:spacing w:line="360" w:lineRule="auto"/>
+        <w:jc w:val="both"/>
+        <w:rPr>
+          <w:rFonts w:asciiTheme="majorBidi" w:hAnsiTheme="majorBidi" w:cstheme="majorBidi"/>
+          <w:noProof/>
+        </w:rPr>
+      </w:pPr>
+      <w:r>
+        <w:rPr>
+          <w:rFonts w:asciiTheme="majorBidi" w:hAnsiTheme="majorBidi" w:cstheme="majorBidi"/>
+          <w:noProof/>
+        </w:rPr>
+        <w:t xml:space="preserve">When </w:t>
+      </w:r>
+      <m:oMath>
+        <m:sSub>
+          <m:sSubPr>
+            <m:ctrlPr>
+              <w:rPr>
+                <w:rFonts w:ascii="Cambria Math" w:hAnsi="Cambria Math" w:cstheme="majorBidi"/>
+                <w:i/>
+                <w:noProof/>
+              </w:rPr>
+            </m:ctrlPr>
+          </m:sSubPr>
+          <m:e>
+            <m:r>
+              <w:rPr>
+                <w:rFonts w:ascii="Cambria Math" w:hAnsi="Cambria Math" w:cstheme="majorBidi"/>
+                <w:noProof/>
+              </w:rPr>
+              <m:t>D</m:t>
+            </m:r>
+          </m:e>
+          <m:sub>
+            <m:r>
+              <w:rPr>
+                <w:rFonts w:ascii="Cambria Math" w:hAnsi="Cambria Math" w:cstheme="majorBidi"/>
+                <w:noProof/>
+              </w:rPr>
+              <m:t>in</m:t>
+            </m:r>
+          </m:sub>
+        </m:sSub>
+      </m:oMath>
+      <w:r>
+        <w:rPr>
+          <w:rFonts w:asciiTheme="majorBidi" w:eastAsiaTheme="minorEastAsia" w:hAnsiTheme="majorBidi" w:cstheme="majorBidi"/>
+          <w:noProof/>
+        </w:rPr>
+        <w:t xml:space="preserve"> </w:t>
+      </w:r>
+      <w:r>
+        <w:rPr>
+          <w:rFonts w:asciiTheme="majorBidi" w:eastAsiaTheme="minorEastAsia" w:hAnsiTheme="majorBidi" w:cstheme="majorBidi"/>
+          <w:noProof/>
+        </w:rPr>
+        <w:t xml:space="preserve">is maintained at 1, </w:t>
+      </w:r>
+      <m:oMath>
+        <m:sSub>
+          <m:sSubPr>
+            <m:ctrlPr>
+              <w:rPr>
+                <w:rFonts w:ascii="Cambria Math" w:eastAsiaTheme="minorEastAsia" w:hAnsi="Cambria Math" w:cstheme="majorBidi"/>
+                <w:i/>
+                <w:noProof/>
+              </w:rPr>
+            </m:ctrlPr>
+          </m:sSubPr>
+          <m:e>
+            <m:r>
+              <w:rPr>
+                <w:rFonts w:ascii="Cambria Math" w:eastAsiaTheme="minorEastAsia" w:hAnsi="Cambria Math" w:cstheme="majorBidi"/>
+                <w:noProof/>
+              </w:rPr>
+              <m:t>P</m:t>
+            </m:r>
+          </m:e>
+          <m:sub>
+            <m:r>
+              <w:rPr>
+                <w:rFonts w:ascii="Cambria Math" w:eastAsiaTheme="minorEastAsia" w:hAnsi="Cambria Math" w:cstheme="majorBidi"/>
+                <w:noProof/>
+              </w:rPr>
+              <m:t>odd</m:t>
+            </m:r>
+          </m:sub>
+        </m:sSub>
+      </m:oMath>
+      <w:r>
+        <w:rPr>
+          <w:rFonts w:asciiTheme="majorBidi" w:eastAsiaTheme="minorEastAsia" w:hAnsiTheme="majorBidi" w:cstheme="majorBidi"/>
+          <w:noProof/>
+        </w:rPr>
+        <w:t xml:space="preserve"> alternates between 1 and 0 as the count of 1s in </w:t>
+      </w:r>
+      <m:oMath>
+        <m:sSub>
+          <m:sSubPr>
+            <m:ctrlPr>
+              <w:rPr>
+                <w:rFonts w:ascii="Cambria Math" w:eastAsiaTheme="minorEastAsia" w:hAnsi="Cambria Math" w:cstheme="majorBidi"/>
+                <w:i/>
+                <w:noProof/>
+              </w:rPr>
+            </m:ctrlPr>
+          </m:sSubPr>
+          <m:e>
+            <m:r>
+              <w:rPr>
+                <w:rFonts w:ascii="Cambria Math" w:eastAsiaTheme="minorEastAsia" w:hAnsi="Cambria Math" w:cstheme="majorBidi"/>
+                <w:noProof/>
+              </w:rPr>
+              <m:t>D</m:t>
+            </m:r>
+          </m:e>
+          <m:sub>
+            <m:r>
+              <w:rPr>
+                <w:rFonts w:ascii="Cambria Math" w:eastAsiaTheme="minorEastAsia" w:hAnsi="Cambria Math" w:cstheme="majorBidi"/>
+                <w:noProof/>
+              </w:rPr>
+              <m:t>in</m:t>
+            </m:r>
+          </m:sub>
+        </m:sSub>
+      </m:oMath>
+      <w:r>
+        <w:rPr>
+          <w:rFonts w:asciiTheme="majorBidi" w:eastAsiaTheme="minorEastAsia" w:hAnsiTheme="majorBidi" w:cstheme="majorBidi"/>
+          <w:noProof/>
+        </w:rPr>
+        <w:t xml:space="preserve"> alternates between odd and even, respectively.</w:t>
+      </w:r>
+    </w:p>
+    <w:p>
+      <w:pPr>
+        <w:pStyle w:val="ListParagraph"/>
+        <w:numPr>
+          <w:ilvl w:val="0"/>
+          <w:numId w:val="1"/>
+        </w:numPr>
+        <w:spacing w:line="360" w:lineRule="auto"/>
+        <w:jc w:val="both"/>
+        <w:rPr>
+          <w:rFonts w:asciiTheme="majorBidi" w:hAnsiTheme="majorBidi" w:cstheme="majorBidi"/>
+          <w:noProof/>
+        </w:rPr>
+      </w:pPr>
+      <w:r>
+        <w:rPr>
+          <w:rFonts w:asciiTheme="majorBidi" w:hAnsiTheme="majorBidi" w:cstheme="majorBidi"/>
+          <w:noProof/>
+        </w:rPr>
+        <w:t>The reset pin resets the count of the module</w:t>
+      </w:r>
+      <w:r>
+        <w:rPr>
+          <w:rFonts w:asciiTheme="majorBidi" w:hAnsiTheme="majorBidi" w:cstheme="majorBidi"/>
+          <w:noProof/>
+        </w:rPr>
+        <w:t xml:space="preserve"> correctly</w:t>
+      </w:r>
+    </w:p>
+    <w:p>
+      <w:pPr>
+        <w:spacing w:line="360" w:lineRule="auto"/>
+        <w:ind w:left="360"/>
+        <w:jc w:val="both"/>
+        <w:rPr>
+          <w:rFonts w:asciiTheme="majorBidi" w:hAnsiTheme="majorBidi" w:cstheme="majorBidi"/>
+          <w:noProof/>
+        </w:rPr>
+      </w:pPr>
+    </w:p>
+    <w:p>
+      <w:pPr>
+        <w:spacing w:line="360" w:lineRule="auto"/>
+        <w:ind w:left="360"/>
+        <w:jc w:val="both"/>
+        <w:rPr>
+          <w:rFonts w:asciiTheme="majorBidi" w:hAnsiTheme="majorBidi" w:cstheme="majorBidi"/>
         </w:rPr>
       </w:pPr>
       <w:r>
@@ -676,10 +1021,10 @@
           <w:rFonts w:asciiTheme="majorBidi" w:hAnsiTheme="majorBidi" w:cstheme="majorBidi"/>
         </w:rPr>
         <w:drawing>
-          <wp:inline distT="0" distB="0" distL="0" distR="0" wp14:anchorId="4FE388B6" wp14:editId="0BBFCF6D">
-            <wp:extent cx="6858000" cy="1173480"/>
-            <wp:effectExtent l="0" t="0" r="0" b="7620"/>
-            <wp:docPr id="9" name="Picture 9" descr="A screenshot of a computer&#10;&#10;Description automatically generated"/>
+          <wp:inline distT="0" distB="0" distL="0" distR="0" wp14:anchorId="7D72B0EF" wp14:editId="3F9787AC">
+            <wp:extent cx="6858000" cy="961390"/>
+            <wp:effectExtent l="0" t="0" r="0" b="0"/>
+            <wp:docPr id="3" name="Picture 3" descr="Graphical user interface, application&#10;&#10;Description automatically generated"/>
             <wp:cNvGraphicFramePr>
               <a:graphicFrameLocks xmlns:a="http://schemas.openxmlformats.org/drawingml/2006/main" noChangeAspect="1"/>
             </wp:cNvGraphicFramePr>
@@ -687,11 +1032,11 @@
               <a:graphicData uri="http://schemas.openxmlformats.org/drawingml/2006/picture">
                 <pic:pic xmlns:pic="http://schemas.openxmlformats.org/drawingml/2006/picture">
                   <pic:nvPicPr>
-                    <pic:cNvPr id="9" name="Picture 9" descr="A screenshot of a computer&#10;&#10;Description automatically generated"/>
+                    <pic:cNvPr id="3" name="Picture 3" descr="Graphical user interface, application&#10;&#10;Description automatically generated"/>
                     <pic:cNvPicPr/>
                   </pic:nvPicPr>
                   <pic:blipFill>
-                    <a:blip r:embed="rId10"/>
+                    <a:blip r:embed="rId7"/>
                     <a:stretch>
                       <a:fillRect/>
                     </a:stretch>
@@ -699,7 +1044,7 @@
                   <pic:spPr>
                     <a:xfrm>
                       <a:off x="0" y="0"/>
-                      <a:ext cx="6858000" cy="1173480"/>
+                      <a:ext cx="6858000" cy="961390"/>
                     </a:xfrm>
                     <a:prstGeom prst="rect">
                       <a:avLst/>
@@ -1422,7 +1767,7 @@
   <w:abstractNum w:abstractNumId="7" w15:restartNumberingAfterBreak="0">
     <w:nsid w:val="445E18B2"/>
     <w:multiLevelType w:val="hybridMultilevel"/>
-    <w:tmpl w:val="64BCFDF8"/>
+    <w:tmpl w:val="D5FEFEA0"/>
     <w:lvl w:ilvl="0" w:tplc="04090001">
       <w:start w:val="1"/>
       <w:numFmt w:val="bullet"/>

</xml_diff>

<commit_message>
hw3 p2 part 1 added
</commit_message>
<xml_diff>
--- a/hw3/HW3 - Osama Yousuf.docx
+++ b/hw3/HW3 - Osama Yousuf.docx
@@ -124,6 +124,14 @@
           <w:bCs/>
         </w:rPr>
         <w:t xml:space="preserve"> points</w:t>
+      </w:r>
+      <w:r>
+        <w:rPr>
+          <w:rFonts w:asciiTheme="majorBidi" w:hAnsiTheme="majorBidi" w:cstheme="majorBidi"/>
+          <w:b/>
+          <w:bCs/>
+        </w:rPr>
+        <w:t xml:space="preserve"> – Design a testbench</w:t>
       </w:r>
     </w:p>
     <w:p>
@@ -157,6 +165,7 @@
         </w:rPr>
         <w:t xml:space="preserve">Verify the functionality of </w:t>
       </w:r>
+      <w:proofErr w:type="spellStart"/>
       <w:r>
         <w:rPr>
           <w:rFonts w:asciiTheme="majorBidi" w:hAnsiTheme="majorBidi" w:cstheme="majorBidi"/>
@@ -167,6 +176,7 @@
         </w:rPr>
         <w:t>Universal_Shift_Reg</w:t>
       </w:r>
+      <w:proofErr w:type="spellEnd"/>
       <w:r>
         <w:rPr>
           <w:rFonts w:asciiTheme="majorBidi" w:hAnsiTheme="majorBidi" w:cstheme="majorBidi"/>
@@ -205,6 +215,7 @@
         </w:rPr>
         <w:t xml:space="preserve"> </w:t>
       </w:r>
+      <w:proofErr w:type="spellStart"/>
       <w:r>
         <w:rPr>
           <w:rFonts w:asciiTheme="majorBidi" w:hAnsiTheme="majorBidi" w:cstheme="majorBidi"/>
@@ -213,6 +224,7 @@
         </w:rPr>
         <w:t>universal_shift_reg.v</w:t>
       </w:r>
+      <w:proofErr w:type="spellEnd"/>
     </w:p>
     <w:p>
       <w:pPr>
@@ -229,6 +241,7 @@
         </w:rPr>
         <w:t xml:space="preserve">Testbench: </w:t>
       </w:r>
+      <w:proofErr w:type="spellStart"/>
       <w:r>
         <w:rPr>
           <w:rFonts w:asciiTheme="majorBidi" w:hAnsiTheme="majorBidi" w:cstheme="majorBidi"/>
@@ -237,6 +250,7 @@
         </w:rPr>
         <w:t>universal_shift_reg_tb.v</w:t>
       </w:r>
+      <w:proofErr w:type="spellEnd"/>
     </w:p>
     <w:p>
       <w:pPr>
@@ -541,43 +555,53 @@
         </w:rPr>
         <w:t xml:space="preserve">Verilog code: </w:t>
       </w:r>
+      <w:proofErr w:type="spellStart"/>
       <w:r>
         <w:rPr>
           <w:rFonts w:asciiTheme="majorBidi" w:hAnsiTheme="majorBidi" w:cstheme="majorBidi"/>
           <w:i/>
           <w:iCs/>
         </w:rPr>
-        <w:t>d_flipflop.v, p5-15.v</w:t>
-      </w:r>
-    </w:p>
-    <w:p>
-      <w:pPr>
-        <w:pStyle w:val="ListParagraph"/>
-        <w:spacing w:line="360" w:lineRule="auto"/>
-        <w:jc w:val="both"/>
-        <w:rPr>
-          <w:rFonts w:asciiTheme="majorBidi" w:hAnsiTheme="majorBidi" w:cstheme="majorBidi"/>
-        </w:rPr>
-      </w:pPr>
-      <w:r>
-        <w:rPr>
-          <w:rFonts w:asciiTheme="majorBidi" w:hAnsiTheme="majorBidi" w:cstheme="majorBidi"/>
-        </w:rPr>
-        <w:t xml:space="preserve">Testbench: </w:t>
-      </w:r>
+        <w:t>d_flipflop.v</w:t>
+      </w:r>
+      <w:proofErr w:type="spellEnd"/>
       <w:r>
         <w:rPr>
           <w:rFonts w:asciiTheme="majorBidi" w:hAnsiTheme="majorBidi" w:cstheme="majorBidi"/>
           <w:i/>
           <w:iCs/>
         </w:rPr>
+        <w:t>, p5-15.v</w:t>
+      </w:r>
+    </w:p>
+    <w:p>
+      <w:pPr>
+        <w:pStyle w:val="ListParagraph"/>
+        <w:spacing w:line="360" w:lineRule="auto"/>
+        <w:jc w:val="both"/>
+        <w:rPr>
+          <w:rFonts w:asciiTheme="majorBidi" w:hAnsiTheme="majorBidi" w:cstheme="majorBidi"/>
+        </w:rPr>
+      </w:pPr>
+      <w:r>
+        <w:rPr>
+          <w:rFonts w:asciiTheme="majorBidi" w:hAnsiTheme="majorBidi" w:cstheme="majorBidi"/>
+        </w:rPr>
+        <w:t xml:space="preserve">Testbench: </w:t>
+      </w:r>
+      <w:r>
+        <w:rPr>
+          <w:rFonts w:asciiTheme="majorBidi" w:hAnsiTheme="majorBidi" w:cstheme="majorBidi"/>
+          <w:i/>
+          <w:iCs/>
+        </w:rPr>
         <w:t>p5-15_tb.v</w:t>
       </w:r>
     </w:p>
     <w:p>
       <w:pPr>
         <w:spacing w:line="360" w:lineRule="auto"/>
-        <w:ind w:left="360"/>
+        <w:ind w:left="720"/>
         <w:jc w:val="both"/>
         <w:rPr>
           <w:rFonts w:asciiTheme="majorBidi" w:hAnsiTheme="majorBidi" w:cstheme="majorBidi"/>
@@ -601,6 +625,7 @@
           <w:numId w:val="1"/>
         </w:numPr>
         <w:spacing w:line="360" w:lineRule="auto"/>
+        <w:ind w:left="1080"/>
         <w:jc w:val="both"/>
         <w:rPr>
           <w:rFonts w:asciiTheme="majorBidi" w:hAnsiTheme="majorBidi" w:cstheme="majorBidi"/>
@@ -706,6 +731,7 @@
           <w:numId w:val="1"/>
         </w:numPr>
         <w:spacing w:line="360" w:lineRule="auto"/>
+        <w:ind w:left="1080"/>
         <w:jc w:val="both"/>
         <w:rPr>
           <w:rFonts w:asciiTheme="majorBidi" w:hAnsiTheme="majorBidi" w:cstheme="majorBidi"/>
@@ -762,21 +788,7 @@
           <w:rFonts w:asciiTheme="majorBidi" w:eastAsiaTheme="minorEastAsia" w:hAnsiTheme="majorBidi" w:cstheme="majorBidi"/>
           <w:noProof/>
         </w:rPr>
-        <w:t xml:space="preserve"> have an </w:t>
-      </w:r>
-      <w:r>
-        <w:rPr>
-          <w:rFonts w:asciiTheme="majorBidi" w:eastAsiaTheme="minorEastAsia" w:hAnsiTheme="majorBidi" w:cstheme="majorBidi"/>
-          <w:noProof/>
-        </w:rPr>
-        <w:t>odd</w:t>
-      </w:r>
-      <w:r>
-        <w:rPr>
-          <w:rFonts w:asciiTheme="majorBidi" w:eastAsiaTheme="minorEastAsia" w:hAnsiTheme="majorBidi" w:cstheme="majorBidi"/>
-          <w:noProof/>
-        </w:rPr>
-        <w:t xml:space="preserve"> number of 1s, the output </w:t>
+        <w:t xml:space="preserve"> have an odd number of 1s, the output </w:t>
       </w:r>
       <m:oMath>
         <m:sSub>
@@ -814,14 +826,7 @@
           <w:rFonts w:asciiTheme="majorBidi" w:eastAsiaTheme="minorEastAsia" w:hAnsiTheme="majorBidi" w:cstheme="majorBidi"/>
           <w:noProof/>
         </w:rPr>
-        <w:t xml:space="preserve"> remains </w:t>
-      </w:r>
-      <w:r>
-        <w:rPr>
-          <w:rFonts w:asciiTheme="majorBidi" w:eastAsiaTheme="minorEastAsia" w:hAnsiTheme="majorBidi" w:cstheme="majorBidi"/>
-          <w:noProof/>
-        </w:rPr>
-        <w:t>1</w:t>
+        <w:t xml:space="preserve"> remains 1</w:t>
       </w:r>
     </w:p>
     <w:p>
@@ -832,6 +837,7 @@
           <w:numId w:val="1"/>
         </w:numPr>
         <w:spacing w:line="360" w:lineRule="auto"/>
+        <w:ind w:left="1080"/>
         <w:jc w:val="both"/>
         <w:rPr>
           <w:rFonts w:asciiTheme="majorBidi" w:hAnsiTheme="majorBidi" w:cstheme="majorBidi"/>
@@ -881,14 +887,7 @@
           <w:rFonts w:asciiTheme="majorBidi" w:eastAsiaTheme="minorEastAsia" w:hAnsiTheme="majorBidi" w:cstheme="majorBidi"/>
           <w:noProof/>
         </w:rPr>
-        <w:t xml:space="preserve"> </w:t>
-      </w:r>
-      <w:r>
-        <w:rPr>
-          <w:rFonts w:asciiTheme="majorBidi" w:eastAsiaTheme="minorEastAsia" w:hAnsiTheme="majorBidi" w:cstheme="majorBidi"/>
-          <w:noProof/>
-        </w:rPr>
-        <w:t xml:space="preserve">is maintained at 1, </w:t>
+        <w:t xml:space="preserve"> is maintained at 1, </w:t>
       </w:r>
       <m:oMath>
         <m:sSub>
@@ -975,6 +974,7 @@
           <w:numId w:val="1"/>
         </w:numPr>
         <w:spacing w:line="360" w:lineRule="auto"/>
+        <w:ind w:left="1080"/>
         <w:jc w:val="both"/>
         <w:rPr>
           <w:rFonts w:asciiTheme="majorBidi" w:hAnsiTheme="majorBidi" w:cstheme="majorBidi"/>
@@ -994,6 +994,13 @@
           <w:noProof/>
         </w:rPr>
         <w:t xml:space="preserve"> correctly</w:t>
+      </w:r>
+      <w:r>
+        <w:rPr>
+          <w:rFonts w:asciiTheme="majorBidi" w:hAnsiTheme="majorBidi" w:cstheme="majorBidi"/>
+          <w:noProof/>
+        </w:rPr>
+        <w:t>, and the clk pin of the flip flop operates correctly.</w:t>
       </w:r>
     </w:p>
     <w:p>
@@ -1006,6 +1013,13 @@
           <w:noProof/>
         </w:rPr>
       </w:pPr>
+      <w:r>
+        <w:rPr>
+          <w:rFonts w:asciiTheme="majorBidi" w:hAnsiTheme="majorBidi" w:cstheme="majorBidi"/>
+          <w:noProof/>
+        </w:rPr>
+        <w:t>Waveform:</w:t>
+      </w:r>
     </w:p>
     <w:p>
       <w:pPr>
@@ -1019,10 +1033,11 @@
       <w:r>
         <w:rPr>
           <w:rFonts w:asciiTheme="majorBidi" w:hAnsiTheme="majorBidi" w:cstheme="majorBidi"/>
+          <w:noProof/>
         </w:rPr>
         <w:drawing>
-          <wp:inline distT="0" distB="0" distL="0" distR="0" wp14:anchorId="7D72B0EF" wp14:editId="3F9787AC">
-            <wp:extent cx="6858000" cy="961390"/>
+          <wp:inline distT="0" distB="0" distL="0" distR="0" wp14:anchorId="7D72B0EF" wp14:editId="146327B7">
+            <wp:extent cx="6407150" cy="898188"/>
             <wp:effectExtent l="0" t="0" r="0" b="0"/>
             <wp:docPr id="3" name="Picture 3" descr="Graphical user interface, application&#10;&#10;Description automatically generated"/>
             <wp:cNvGraphicFramePr>
@@ -1044,7 +1059,571 @@
                   <pic:spPr>
                     <a:xfrm>
                       <a:off x="0" y="0"/>
-                      <a:ext cx="6858000" cy="961390"/>
+                      <a:ext cx="6440874" cy="902916"/>
+                    </a:xfrm>
+                    <a:prstGeom prst="rect">
+                      <a:avLst/>
+                    </a:prstGeom>
+                  </pic:spPr>
+                </pic:pic>
+              </a:graphicData>
+            </a:graphic>
+          </wp:inline>
+        </w:drawing>
+      </w:r>
+    </w:p>
+    <w:p>
+      <w:pPr>
+        <w:spacing w:line="360" w:lineRule="auto"/>
+        <w:ind w:left="360"/>
+        <w:jc w:val="both"/>
+        <w:rPr>
+          <w:rFonts w:asciiTheme="majorBidi" w:hAnsiTheme="majorBidi" w:cstheme="majorBidi"/>
+        </w:rPr>
+      </w:pPr>
+    </w:p>
+    <w:p>
+      <w:pPr>
+        <w:spacing w:line="360" w:lineRule="auto"/>
+        <w:jc w:val="both"/>
+        <w:rPr>
+          <w:rFonts w:asciiTheme="majorBidi" w:hAnsiTheme="majorBidi" w:cstheme="majorBidi"/>
+          <w:b/>
+          <w:bCs/>
+        </w:rPr>
+      </w:pPr>
+      <w:r>
+        <w:rPr>
+          <w:rFonts w:asciiTheme="majorBidi" w:hAnsiTheme="majorBidi" w:cstheme="majorBidi"/>
+          <w:b/>
+          <w:bCs/>
+        </w:rPr>
+        <w:t xml:space="preserve">Problem </w:t>
+      </w:r>
+      <w:r>
+        <w:rPr>
+          <w:rFonts w:asciiTheme="majorBidi" w:hAnsiTheme="majorBidi" w:cstheme="majorBidi"/>
+          <w:b/>
+          <w:bCs/>
+        </w:rPr>
+        <w:t>2</w:t>
+      </w:r>
+      <w:r>
+        <w:rPr>
+          <w:rFonts w:asciiTheme="majorBidi" w:hAnsiTheme="majorBidi" w:cstheme="majorBidi"/>
+          <w:b/>
+          <w:bCs/>
+        </w:rPr>
+        <w:t xml:space="preserve"> – </w:t>
+      </w:r>
+      <w:r>
+        <w:rPr>
+          <w:rFonts w:asciiTheme="majorBidi" w:hAnsiTheme="majorBidi" w:cstheme="majorBidi"/>
+          <w:b/>
+          <w:bCs/>
+        </w:rPr>
+        <w:t>40</w:t>
+      </w:r>
+      <w:r>
+        <w:rPr>
+          <w:rFonts w:asciiTheme="majorBidi" w:hAnsiTheme="majorBidi" w:cstheme="majorBidi"/>
+          <w:b/>
+          <w:bCs/>
+        </w:rPr>
+        <w:t xml:space="preserve"> points</w:t>
+      </w:r>
+      <w:r>
+        <w:rPr>
+          <w:rFonts w:asciiTheme="majorBidi" w:hAnsiTheme="majorBidi" w:cstheme="majorBidi"/>
+          <w:b/>
+          <w:bCs/>
+        </w:rPr>
+        <w:t xml:space="preserve"> – </w:t>
+      </w:r>
+      <w:proofErr w:type="gramStart"/>
+      <w:r>
+        <w:rPr>
+          <w:rFonts w:asciiTheme="majorBidi" w:hAnsiTheme="majorBidi" w:cstheme="majorBidi"/>
+          <w:b/>
+          <w:bCs/>
+        </w:rPr>
+        <w:t>8 bit</w:t>
+      </w:r>
+      <w:proofErr w:type="gramEnd"/>
+      <w:r>
+        <w:rPr>
+          <w:rFonts w:asciiTheme="majorBidi" w:hAnsiTheme="majorBidi" w:cstheme="majorBidi"/>
+          <w:b/>
+          <w:bCs/>
+        </w:rPr>
+        <w:t xml:space="preserve"> counter</w:t>
+      </w:r>
+    </w:p>
+    <w:p>
+      <w:pPr>
+        <w:pStyle w:val="ListParagraph"/>
+        <w:numPr>
+          <w:ilvl w:val="0"/>
+          <w:numId w:val="1"/>
+        </w:numPr>
+        <w:spacing w:line="360" w:lineRule="auto"/>
+        <w:jc w:val="both"/>
+        <w:rPr>
+          <w:rFonts w:asciiTheme="majorBidi" w:hAnsiTheme="majorBidi" w:cstheme="majorBidi"/>
+          <w:b/>
+          <w:bCs/>
+        </w:rPr>
+      </w:pPr>
+      <w:r>
+        <w:rPr>
+          <w:rFonts w:asciiTheme="majorBidi" w:hAnsiTheme="majorBidi" w:cstheme="majorBidi"/>
+          <w:b/>
+          <w:bCs/>
+        </w:rPr>
+        <w:t xml:space="preserve">Ch-5 – Problem 13: </w:t>
+      </w:r>
+      <w:r>
+        <w:rPr>
+          <w:rFonts w:asciiTheme="majorBidi" w:hAnsiTheme="majorBidi" w:cstheme="majorBidi"/>
+          <w:b/>
+          <w:bCs/>
+        </w:rPr>
+        <w:t>Develop and verify a Verilog model of a 4-bit binary synchronous counter with</w:t>
+      </w:r>
+      <w:r>
+        <w:rPr>
+          <w:rFonts w:asciiTheme="majorBidi" w:hAnsiTheme="majorBidi" w:cstheme="majorBidi"/>
+          <w:b/>
+          <w:bCs/>
+        </w:rPr>
+        <w:t xml:space="preserve"> </w:t>
+      </w:r>
+      <w:r>
+        <w:rPr>
+          <w:rFonts w:asciiTheme="majorBidi" w:hAnsiTheme="majorBidi" w:cstheme="majorBidi"/>
+          <w:b/>
+          <w:bCs/>
+        </w:rPr>
+        <w:t>the following specifications: negative edge-triggered synchronization, synchronous</w:t>
+      </w:r>
+      <w:r>
+        <w:rPr>
+          <w:rFonts w:asciiTheme="majorBidi" w:hAnsiTheme="majorBidi" w:cstheme="majorBidi"/>
+          <w:b/>
+          <w:bCs/>
+        </w:rPr>
+        <w:t xml:space="preserve"> </w:t>
+      </w:r>
+      <w:r>
+        <w:rPr>
+          <w:rFonts w:asciiTheme="majorBidi" w:hAnsiTheme="majorBidi" w:cstheme="majorBidi"/>
+          <w:b/>
+          <w:bCs/>
+        </w:rPr>
+        <w:t>load and reset, parallel load of data, active-low enabled counting.</w:t>
+      </w:r>
+    </w:p>
+    <w:p>
+      <w:pPr>
+        <w:pStyle w:val="ListParagraph"/>
+        <w:spacing w:line="360" w:lineRule="auto"/>
+        <w:jc w:val="both"/>
+        <w:rPr>
+          <w:rFonts w:asciiTheme="majorBidi" w:hAnsiTheme="majorBidi" w:cstheme="majorBidi"/>
+          <w:i/>
+          <w:iCs/>
+        </w:rPr>
+      </w:pPr>
+      <w:r>
+        <w:rPr>
+          <w:rFonts w:asciiTheme="majorBidi" w:hAnsiTheme="majorBidi" w:cstheme="majorBidi"/>
+        </w:rPr>
+        <w:t xml:space="preserve">Verilog code: </w:t>
+      </w:r>
+      <w:r>
+        <w:rPr>
+          <w:rFonts w:asciiTheme="majorBidi" w:hAnsiTheme="majorBidi" w:cstheme="majorBidi"/>
+          <w:i/>
+          <w:iCs/>
+        </w:rPr>
+        <w:t>counter</w:t>
+      </w:r>
+      <w:r>
+        <w:rPr>
+          <w:rFonts w:asciiTheme="majorBidi" w:hAnsiTheme="majorBidi" w:cstheme="majorBidi"/>
+          <w:i/>
+          <w:iCs/>
+        </w:rPr>
+        <w:t>_4bit</w:t>
+      </w:r>
+      <w:r>
+        <w:rPr>
+          <w:rFonts w:asciiTheme="majorBidi" w:hAnsiTheme="majorBidi" w:cstheme="majorBidi"/>
+          <w:i/>
+          <w:iCs/>
+        </w:rPr>
+        <w:t>.v</w:t>
+      </w:r>
+    </w:p>
+    <w:p>
+      <w:pPr>
+        <w:pStyle w:val="ListParagraph"/>
+        <w:spacing w:line="360" w:lineRule="auto"/>
+        <w:jc w:val="both"/>
+        <w:rPr>
+          <w:rFonts w:asciiTheme="majorBidi" w:hAnsiTheme="majorBidi" w:cstheme="majorBidi"/>
+        </w:rPr>
+      </w:pPr>
+      <w:r>
+        <w:rPr>
+          <w:rFonts w:asciiTheme="majorBidi" w:hAnsiTheme="majorBidi" w:cstheme="majorBidi"/>
+        </w:rPr>
+        <w:t>Testbench</w:t>
+      </w:r>
+      <w:r>
+        <w:rPr>
+          <w:rFonts w:asciiTheme="majorBidi" w:hAnsiTheme="majorBidi" w:cstheme="majorBidi"/>
+        </w:rPr>
+        <w:t>: counter_4bit_tb.v</w:t>
+      </w:r>
+    </w:p>
+    <w:p>
+      <w:pPr>
+        <w:pStyle w:val="ListParagraph"/>
+        <w:spacing w:line="360" w:lineRule="auto"/>
+        <w:jc w:val="both"/>
+        <w:rPr>
+          <w:rFonts w:asciiTheme="majorBidi" w:hAnsiTheme="majorBidi" w:cstheme="majorBidi"/>
+        </w:rPr>
+      </w:pPr>
+    </w:p>
+    <w:p>
+      <w:pPr>
+        <w:pStyle w:val="ListParagraph"/>
+        <w:spacing w:line="360" w:lineRule="auto"/>
+        <w:jc w:val="both"/>
+        <w:rPr>
+          <w:rFonts w:asciiTheme="majorBidi" w:hAnsiTheme="majorBidi" w:cstheme="majorBidi"/>
+        </w:rPr>
+      </w:pPr>
+      <w:r>
+        <w:rPr>
+          <w:rFonts w:asciiTheme="majorBidi" w:hAnsiTheme="majorBidi" w:cstheme="majorBidi"/>
+        </w:rPr>
+        <w:t>My testbench tests for the following cases:</w:t>
+      </w:r>
+    </w:p>
+    <w:p>
+      <w:pPr>
+        <w:pStyle w:val="ListParagraph"/>
+        <w:numPr>
+          <w:ilvl w:val="0"/>
+          <w:numId w:val="1"/>
+        </w:numPr>
+        <w:spacing w:line="360" w:lineRule="auto"/>
+        <w:ind w:left="1080"/>
+        <w:jc w:val="both"/>
+        <w:rPr>
+          <w:rFonts w:asciiTheme="majorBidi" w:hAnsiTheme="majorBidi" w:cstheme="majorBidi"/>
+        </w:rPr>
+      </w:pPr>
+      <w:r>
+        <w:rPr>
+          <w:rFonts w:asciiTheme="majorBidi" w:hAnsiTheme="majorBidi" w:cstheme="majorBidi"/>
+        </w:rPr>
+        <w:t>Reset pin works correctly, output is unknown when the counter has not been reset</w:t>
+      </w:r>
+    </w:p>
+    <w:p>
+      <w:pPr>
+        <w:pStyle w:val="ListParagraph"/>
+        <w:numPr>
+          <w:ilvl w:val="0"/>
+          <w:numId w:val="1"/>
+        </w:numPr>
+        <w:spacing w:line="360" w:lineRule="auto"/>
+        <w:ind w:left="1080"/>
+        <w:jc w:val="both"/>
+        <w:rPr>
+          <w:rFonts w:asciiTheme="majorBidi" w:hAnsiTheme="majorBidi" w:cstheme="majorBidi"/>
+        </w:rPr>
+      </w:pPr>
+      <w:r>
+        <w:rPr>
+          <w:rFonts w:asciiTheme="majorBidi" w:hAnsiTheme="majorBidi" w:cstheme="majorBidi"/>
+        </w:rPr>
+        <w:t>Counting is done synchronously with the clock pin, on negative edge</w:t>
+      </w:r>
+    </w:p>
+    <w:p>
+      <w:pPr>
+        <w:pStyle w:val="ListParagraph"/>
+        <w:numPr>
+          <w:ilvl w:val="0"/>
+          <w:numId w:val="1"/>
+        </w:numPr>
+        <w:spacing w:line="360" w:lineRule="auto"/>
+        <w:ind w:left="1080"/>
+        <w:jc w:val="both"/>
+        <w:rPr>
+          <w:rFonts w:asciiTheme="majorBidi" w:hAnsiTheme="majorBidi" w:cstheme="majorBidi"/>
+        </w:rPr>
+      </w:pPr>
+      <w:r>
+        <w:rPr>
+          <w:rFonts w:asciiTheme="majorBidi" w:hAnsiTheme="majorBidi" w:cstheme="majorBidi"/>
+        </w:rPr>
+        <w:t xml:space="preserve">The counter up-counts only when the enable pin is 0, </w:t>
+      </w:r>
+      <w:proofErr w:type="gramStart"/>
+      <w:r>
+        <w:rPr>
+          <w:rFonts w:asciiTheme="majorBidi" w:hAnsiTheme="majorBidi" w:cstheme="majorBidi"/>
+        </w:rPr>
+        <w:t>i.e.</w:t>
+      </w:r>
+      <w:proofErr w:type="gramEnd"/>
+      <w:r>
+        <w:rPr>
+          <w:rFonts w:asciiTheme="majorBidi" w:hAnsiTheme="majorBidi" w:cstheme="majorBidi"/>
+        </w:rPr>
+        <w:t xml:space="preserve"> that the counter is active-low enabled</w:t>
+      </w:r>
+    </w:p>
+    <w:p>
+      <w:pPr>
+        <w:pStyle w:val="ListParagraph"/>
+        <w:numPr>
+          <w:ilvl w:val="0"/>
+          <w:numId w:val="1"/>
+        </w:numPr>
+        <w:spacing w:line="360" w:lineRule="auto"/>
+        <w:ind w:left="1080"/>
+        <w:jc w:val="both"/>
+        <w:rPr>
+          <w:rFonts w:asciiTheme="majorBidi" w:hAnsiTheme="majorBidi" w:cstheme="majorBidi"/>
+        </w:rPr>
+      </w:pPr>
+      <w:r>
+        <w:rPr>
+          <w:rFonts w:asciiTheme="majorBidi" w:hAnsiTheme="majorBidi" w:cstheme="majorBidi"/>
+        </w:rPr>
+        <w:t>When the load pin is 1, the counter synchronously loads in parallel whatever 4-bit input is present on its data in port (D in my results)</w:t>
+      </w:r>
+    </w:p>
+    <w:p>
+      <w:pPr>
+        <w:spacing w:line="360" w:lineRule="auto"/>
+        <w:jc w:val="both"/>
+        <w:rPr>
+          <w:rFonts w:asciiTheme="majorBidi" w:hAnsiTheme="majorBidi" w:cstheme="majorBidi"/>
+        </w:rPr>
+      </w:pPr>
+    </w:p>
+    <w:p>
+      <w:pPr>
+        <w:spacing w:line="360" w:lineRule="auto"/>
+        <w:jc w:val="both"/>
+        <w:rPr>
+          <w:rFonts w:asciiTheme="majorBidi" w:hAnsiTheme="majorBidi" w:cstheme="majorBidi"/>
+        </w:rPr>
+      </w:pPr>
+    </w:p>
+    <w:p>
+      <w:pPr>
+        <w:spacing w:line="360" w:lineRule="auto"/>
+        <w:jc w:val="both"/>
+        <w:rPr>
+          <w:rFonts w:asciiTheme="majorBidi" w:hAnsiTheme="majorBidi" w:cstheme="majorBidi"/>
+        </w:rPr>
+      </w:pPr>
+    </w:p>
+    <w:p>
+      <w:pPr>
+        <w:spacing w:line="360" w:lineRule="auto"/>
+        <w:jc w:val="both"/>
+        <w:rPr>
+          <w:rFonts w:asciiTheme="majorBidi" w:hAnsiTheme="majorBidi" w:cstheme="majorBidi"/>
+        </w:rPr>
+      </w:pPr>
+    </w:p>
+    <w:p>
+      <w:pPr>
+        <w:spacing w:line="360" w:lineRule="auto"/>
+        <w:jc w:val="both"/>
+        <w:rPr>
+          <w:rFonts w:asciiTheme="majorBidi" w:hAnsiTheme="majorBidi" w:cstheme="majorBidi"/>
+        </w:rPr>
+      </w:pPr>
+    </w:p>
+    <w:p>
+      <w:pPr>
+        <w:spacing w:line="360" w:lineRule="auto"/>
+        <w:jc w:val="both"/>
+        <w:rPr>
+          <w:rFonts w:asciiTheme="majorBidi" w:hAnsiTheme="majorBidi" w:cstheme="majorBidi"/>
+        </w:rPr>
+      </w:pPr>
+    </w:p>
+    <w:p>
+      <w:pPr>
+        <w:pStyle w:val="ListParagraph"/>
+        <w:spacing w:line="360" w:lineRule="auto"/>
+        <w:jc w:val="both"/>
+        <w:rPr>
+          <w:rFonts w:asciiTheme="majorBidi" w:hAnsiTheme="majorBidi" w:cstheme="majorBidi"/>
+        </w:rPr>
+      </w:pPr>
+    </w:p>
+    <w:p>
+      <w:pPr>
+        <w:pStyle w:val="ListParagraph"/>
+        <w:spacing w:line="360" w:lineRule="auto"/>
+        <w:jc w:val="both"/>
+        <w:rPr>
+          <w:rFonts w:asciiTheme="majorBidi" w:hAnsiTheme="majorBidi" w:cstheme="majorBidi"/>
+        </w:rPr>
+      </w:pPr>
+      <w:r>
+        <w:rPr>
+          <w:rFonts w:asciiTheme="majorBidi" w:hAnsiTheme="majorBidi" w:cstheme="majorBidi"/>
+        </w:rPr>
+        <w:lastRenderedPageBreak/>
+        <w:t>Text format output:</w:t>
+      </w:r>
+    </w:p>
+    <w:p>
+      <w:pPr>
+        <w:pStyle w:val="ListParagraph"/>
+        <w:spacing w:line="360" w:lineRule="auto"/>
+        <w:jc w:val="center"/>
+        <w:rPr>
+          <w:rFonts w:asciiTheme="majorBidi" w:hAnsiTheme="majorBidi" w:cstheme="majorBidi"/>
+          <w:i/>
+          <w:iCs/>
+        </w:rPr>
+      </w:pPr>
+      <w:r>
+        <w:rPr>
+          <w:rFonts w:asciiTheme="majorBidi" w:hAnsiTheme="majorBidi" w:cstheme="majorBidi"/>
+          <w:i/>
+          <w:iCs/>
+        </w:rPr>
+        <w:drawing>
+          <wp:inline distT="0" distB="0" distL="0" distR="0" wp14:anchorId="37C8998C" wp14:editId="247385C1">
+            <wp:extent cx="2276841" cy="3993727"/>
+            <wp:effectExtent l="0" t="0" r="9525" b="6985"/>
+            <wp:docPr id="1" name="Picture 1" descr="A picture containing table&#10;&#10;Description automatically generated"/>
+            <wp:cNvGraphicFramePr>
+              <a:graphicFrameLocks xmlns:a="http://schemas.openxmlformats.org/drawingml/2006/main" noChangeAspect="1"/>
+            </wp:cNvGraphicFramePr>
+            <a:graphic xmlns:a="http://schemas.openxmlformats.org/drawingml/2006/main">
+              <a:graphicData uri="http://schemas.openxmlformats.org/drawingml/2006/picture">
+                <pic:pic xmlns:pic="http://schemas.openxmlformats.org/drawingml/2006/picture">
+                  <pic:nvPicPr>
+                    <pic:cNvPr id="1" name="Picture 1" descr="A picture containing table&#10;&#10;Description automatically generated"/>
+                    <pic:cNvPicPr/>
+                  </pic:nvPicPr>
+                  <pic:blipFill>
+                    <a:blip r:embed="rId8"/>
+                    <a:stretch>
+                      <a:fillRect/>
+                    </a:stretch>
+                  </pic:blipFill>
+                  <pic:spPr>
+                    <a:xfrm>
+                      <a:off x="0" y="0"/>
+                      <a:ext cx="2280594" cy="4000309"/>
+                    </a:xfrm>
+                    <a:prstGeom prst="rect">
+                      <a:avLst/>
+                    </a:prstGeom>
+                  </pic:spPr>
+                </pic:pic>
+              </a:graphicData>
+            </a:graphic>
+          </wp:inline>
+        </w:drawing>
+      </w:r>
+    </w:p>
+    <w:p>
+      <w:pPr>
+        <w:pStyle w:val="ListParagraph"/>
+        <w:spacing w:line="360" w:lineRule="auto"/>
+        <w:rPr>
+          <w:rFonts w:asciiTheme="majorBidi" w:hAnsiTheme="majorBidi" w:cstheme="majorBidi"/>
+          <w:i/>
+          <w:iCs/>
+        </w:rPr>
+      </w:pPr>
+    </w:p>
+    <w:p>
+      <w:pPr>
+        <w:pStyle w:val="ListParagraph"/>
+        <w:spacing w:line="360" w:lineRule="auto"/>
+        <w:rPr>
+          <w:rFonts w:asciiTheme="majorBidi" w:hAnsiTheme="majorBidi" w:cstheme="majorBidi"/>
+        </w:rPr>
+      </w:pPr>
+      <w:r>
+        <w:rPr>
+          <w:rFonts w:asciiTheme="majorBidi" w:hAnsiTheme="majorBidi" w:cstheme="majorBidi"/>
+        </w:rPr>
+        <w:t>Wave</w:t>
+      </w:r>
+      <w:r>
+        <w:rPr>
+          <w:rFonts w:asciiTheme="majorBidi" w:hAnsiTheme="majorBidi" w:cstheme="majorBidi"/>
+        </w:rPr>
+        <w:t>form level verification:</w:t>
+      </w:r>
+    </w:p>
+    <w:p>
+      <w:pPr>
+        <w:pStyle w:val="ListParagraph"/>
+        <w:spacing w:line="360" w:lineRule="auto"/>
+        <w:rPr>
+          <w:rFonts w:asciiTheme="majorBidi" w:hAnsiTheme="majorBidi" w:cstheme="majorBidi"/>
+        </w:rPr>
+      </w:pPr>
+    </w:p>
+    <w:p>
+      <w:pPr>
+        <w:pStyle w:val="ListParagraph"/>
+        <w:spacing w:line="360" w:lineRule="auto"/>
+        <w:rPr>
+          <w:rFonts w:asciiTheme="majorBidi" w:hAnsiTheme="majorBidi" w:cstheme="majorBidi"/>
+        </w:rPr>
+      </w:pPr>
+      <w:r>
+        <w:rPr>
+          <w:rFonts w:asciiTheme="majorBidi" w:hAnsiTheme="majorBidi" w:cstheme="majorBidi"/>
+        </w:rPr>
+        <w:drawing>
+          <wp:inline distT="0" distB="0" distL="0" distR="0" wp14:anchorId="3178CFB6" wp14:editId="57A44F67">
+            <wp:extent cx="6172200" cy="1251014"/>
+            <wp:effectExtent l="0" t="0" r="0" b="6350"/>
+            <wp:docPr id="4" name="Picture 4" descr="Graphical user interface&#10;&#10;Description automatically generated"/>
+            <wp:cNvGraphicFramePr>
+              <a:graphicFrameLocks xmlns:a="http://schemas.openxmlformats.org/drawingml/2006/main" noChangeAspect="1"/>
+            </wp:cNvGraphicFramePr>
+            <a:graphic xmlns:a="http://schemas.openxmlformats.org/drawingml/2006/main">
+              <a:graphicData uri="http://schemas.openxmlformats.org/drawingml/2006/picture">
+                <pic:pic xmlns:pic="http://schemas.openxmlformats.org/drawingml/2006/picture">
+                  <pic:nvPicPr>
+                    <pic:cNvPr id="4" name="Picture 4" descr="Graphical user interface&#10;&#10;Description automatically generated"/>
+                    <pic:cNvPicPr/>
+                  </pic:nvPicPr>
+                  <pic:blipFill>
+                    <a:blip r:embed="rId9"/>
+                    <a:stretch>
+                      <a:fillRect/>
+                    </a:stretch>
+                  </pic:blipFill>
+                  <pic:spPr>
+                    <a:xfrm>
+                      <a:off x="0" y="0"/>
+                      <a:ext cx="6196313" cy="1255901"/>
                     </a:xfrm>
                     <a:prstGeom prst="rect">
                       <a:avLst/>
@@ -1767,7 +2346,7 @@
   <w:abstractNum w:abstractNumId="7" w15:restartNumberingAfterBreak="0">
     <w:nsid w:val="445E18B2"/>
     <w:multiLevelType w:val="hybridMultilevel"/>
-    <w:tmpl w:val="D5FEFEA0"/>
+    <w:tmpl w:val="4AFE49B8"/>
     <w:lvl w:ilvl="0" w:tplc="04090001">
       <w:start w:val="1"/>
       <w:numFmt w:val="bullet"/>

</xml_diff>